<commit_message>
Fin de la version 1.0
</commit_message>
<xml_diff>
--- a/Documentation/Documentation.docx
+++ b/Documentation/Documentation.docx
@@ -3260,14 +3260,12 @@
         </w:rPr>
         <w:t xml:space="preserve">Différente option </w:t>
       </w:r>
-      <w:proofErr w:type="gramStart"/>
       <w:r>
         <w:rPr>
           <w:color w:val="595959" w:themeColor="text1" w:themeTint="A6"/>
         </w:rPr>
         <w:t>doivent</w:t>
       </w:r>
-      <w:proofErr w:type="gramEnd"/>
       <w:r>
         <w:rPr>
           <w:color w:val="595959" w:themeColor="text1" w:themeTint="A6"/>
@@ -3475,21 +3473,7 @@
         <w:rPr>
           <w:color w:val="595959" w:themeColor="text1" w:themeTint="A6"/>
         </w:rPr>
-        <w:t xml:space="preserve"> </w:t>
-      </w:r>
-      <w:proofErr w:type="gramStart"/>
-      <w:r>
-        <w:rPr>
-          <w:color w:val="595959" w:themeColor="text1" w:themeTint="A6"/>
-        </w:rPr>
-        <w:t>s’ouvre</w:t>
-      </w:r>
-      <w:proofErr w:type="gramEnd"/>
-      <w:r>
-        <w:rPr>
-          <w:color w:val="595959" w:themeColor="text1" w:themeTint="A6"/>
-        </w:rPr>
-        <w:t xml:space="preserve"> alors a lui, Apprendre à jouer, jouer, voir les scores, quitter. Voici un petit descriptif de chacun.</w:t>
+        <w:t xml:space="preserve"> s’ouvre alors a lui, Apprendre à jouer, jouer, voir les scores, quitter. Voici un petit descriptif de chacun.</w:t>
       </w:r>
     </w:p>
     <w:p>
@@ -3529,21 +3513,7 @@
         <w:rPr>
           <w:color w:val="595959" w:themeColor="text1" w:themeTint="A6"/>
         </w:rPr>
-        <w:t xml:space="preserve"> et demande </w:t>
-      </w:r>
-      <w:proofErr w:type="gramStart"/>
-      <w:r>
-        <w:rPr>
-          <w:color w:val="595959" w:themeColor="text1" w:themeTint="A6"/>
-        </w:rPr>
-        <w:t>a</w:t>
-      </w:r>
-      <w:proofErr w:type="gramEnd"/>
-      <w:r>
-        <w:rPr>
-          <w:color w:val="595959" w:themeColor="text1" w:themeTint="A6"/>
-        </w:rPr>
-        <w:t xml:space="preserve"> l’utilisateur d’entrée une des </w:t>
+        <w:t xml:space="preserve"> et demande a l’utilisateur d’entrée une des </w:t>
       </w:r>
       <w:r>
         <w:rPr>
@@ -3713,40 +3683,24 @@
         </w:rPr>
         <w:t>(</w:t>
       </w:r>
-      <w:proofErr w:type="spellStart"/>
       <w:r>
         <w:rPr>
           <w:lang w:val="en"/>
         </w:rPr>
-        <w:t>Apprendre</w:t>
-      </w:r>
-      <w:proofErr w:type="spellEnd"/>
+        <w:t xml:space="preserve">Apprendre </w:t>
+      </w:r>
       <w:r>
         <w:rPr>
           <w:lang w:val="en"/>
         </w:rPr>
-        <w:t xml:space="preserve"> </w:t>
+        <w:t>à</w:t>
       </w:r>
       <w:r>
         <w:rPr>
           <w:lang w:val="en"/>
         </w:rPr>
-        <w:t>à</w:t>
-      </w:r>
-      <w:r>
-        <w:rPr>
-          <w:lang w:val="en"/>
-        </w:rPr>
-        <w:t xml:space="preserve"> </w:t>
-      </w:r>
-      <w:proofErr w:type="spellStart"/>
-      <w:r>
-        <w:rPr>
-          <w:lang w:val="en"/>
-        </w:rPr>
-        <w:t>jouer</w:t>
-      </w:r>
-      <w:proofErr w:type="spellEnd"/>
+        <w:t xml:space="preserve"> jouer</w:t>
+      </w:r>
       <w:r>
         <w:rPr>
           <w:lang w:val="en"/>
@@ -3838,14 +3792,12 @@
         </w:rPr>
         <w:t>(</w:t>
       </w:r>
-      <w:proofErr w:type="spellStart"/>
       <w:r>
         <w:rPr>
           <w:lang w:val="en"/>
         </w:rPr>
         <w:t>Jouer</w:t>
       </w:r>
-      <w:proofErr w:type="spellEnd"/>
       <w:r>
         <w:rPr>
           <w:lang w:val="en"/>
@@ -4015,19 +3967,11 @@
         </w:rPr>
         <w:t>(</w:t>
       </w:r>
-      <w:proofErr w:type="spellStart"/>
       <w:r>
         <w:rPr>
           <w:lang w:val="en"/>
         </w:rPr>
-        <w:t>Voir</w:t>
-      </w:r>
-      <w:proofErr w:type="spellEnd"/>
-      <w:r>
-        <w:rPr>
-          <w:lang w:val="en"/>
-        </w:rPr>
-        <w:t xml:space="preserve"> les scores</w:t>
+        <w:t>Voir les scores</w:t>
       </w:r>
       <w:r>
         <w:rPr>
@@ -4338,16 +4282,8 @@
         <w:rPr>
           <w:color w:val="595959" w:themeColor="text1" w:themeTint="A6"/>
         </w:rPr>
-        <w:t xml:space="preserve">, avec l’éditeur </w:t>
-      </w:r>
-      <w:proofErr w:type="spellStart"/>
-      <w:r>
-        <w:rPr>
-          <w:color w:val="595959" w:themeColor="text1" w:themeTint="A6"/>
-        </w:rPr>
-        <w:t>Clion</w:t>
-      </w:r>
-      <w:proofErr w:type="spellEnd"/>
+        <w:t>, avec l’éditeur Clion</w:t>
+      </w:r>
       <w:r>
         <w:rPr>
           <w:color w:val="595959" w:themeColor="text1" w:themeTint="A6"/>
@@ -4452,69 +4388,13 @@
         <w:rPr>
           <w:color w:val="595959" w:themeColor="text1" w:themeTint="A6"/>
         </w:rPr>
-        <w:t xml:space="preserve"> </w:t>
-      </w:r>
-      <w:proofErr w:type="spellStart"/>
-      <w:r>
-        <w:rPr>
-          <w:color w:val="595959" w:themeColor="text1" w:themeTint="A6"/>
-        </w:rPr>
-        <w:t>bateauAleatoir</w:t>
-      </w:r>
-      <w:proofErr w:type="spellEnd"/>
-      <w:r>
-        <w:rPr>
-          <w:color w:val="595959" w:themeColor="text1" w:themeTint="A6"/>
-        </w:rPr>
-        <w:t>,</w:t>
-      </w:r>
-      <w:r>
-        <w:rPr>
-          <w:color w:val="595959" w:themeColor="text1" w:themeTint="A6"/>
-        </w:rPr>
-        <w:t xml:space="preserve"> qui permet de prendre aléatoirement parmi les 5 fichier champs de bataille, </w:t>
-      </w:r>
-      <w:proofErr w:type="gramStart"/>
-      <w:r>
-        <w:rPr>
-          <w:color w:val="595959" w:themeColor="text1" w:themeTint="A6"/>
-        </w:rPr>
-        <w:t>les coordonnée</w:t>
-      </w:r>
-      <w:proofErr w:type="gramEnd"/>
-      <w:r>
-        <w:rPr>
-          <w:color w:val="595959" w:themeColor="text1" w:themeTint="A6"/>
-        </w:rPr>
-        <w:t xml:space="preserve"> des bateau. Tous </w:t>
-      </w:r>
-      <w:proofErr w:type="gramStart"/>
-      <w:r>
-        <w:rPr>
-          <w:color w:val="595959" w:themeColor="text1" w:themeTint="A6"/>
-        </w:rPr>
-        <w:t>est</w:t>
-      </w:r>
-      <w:proofErr w:type="gramEnd"/>
-      <w:r>
-        <w:rPr>
-          <w:color w:val="595959" w:themeColor="text1" w:themeTint="A6"/>
-        </w:rPr>
-        <w:t xml:space="preserve"> possible grâce au </w:t>
-      </w:r>
-      <w:proofErr w:type="spellStart"/>
-      <w:r>
-        <w:rPr>
-          <w:color w:val="595959" w:themeColor="text1" w:themeTint="A6"/>
-        </w:rPr>
-        <w:t>sprintf</w:t>
-      </w:r>
-      <w:proofErr w:type="spellEnd"/>
-      <w:r>
-        <w:rPr>
-          <w:color w:val="595959" w:themeColor="text1" w:themeTint="A6"/>
-        </w:rPr>
-        <w:t xml:space="preserve"> qui me permet </w:t>
+        <w:t xml:space="preserve"> bateauAleatoir,</w:t>
+      </w:r>
+      <w:r>
+        <w:rPr>
+          <w:color w:val="595959" w:themeColor="text1" w:themeTint="A6"/>
+        </w:rPr>
+        <w:t xml:space="preserve"> qui permet de prendre aléatoirement parmi les 5 fichier champs de bataille, les coordonnée des bateau. Tous est possible grâce au sprintf qui me permet </w:t>
       </w:r>
       <w:r>
         <w:rPr>
@@ -4692,37 +4572,7 @@
         <w:rPr>
           <w:color w:val="595959" w:themeColor="text1" w:themeTint="A6"/>
         </w:rPr>
-        <w:t xml:space="preserve">ela correspond </w:t>
-      </w:r>
-      <w:proofErr w:type="spellStart"/>
-      <w:proofErr w:type="gramStart"/>
-      <w:r>
-        <w:rPr>
-          <w:color w:val="595959" w:themeColor="text1" w:themeTint="A6"/>
-        </w:rPr>
-        <w:t>a</w:t>
-      </w:r>
-      <w:proofErr w:type="spellEnd"/>
-      <w:proofErr w:type="gramEnd"/>
-      <w:r>
-        <w:rPr>
-          <w:color w:val="595959" w:themeColor="text1" w:themeTint="A6"/>
-        </w:rPr>
-        <w:t xml:space="preserve"> un bateau, le </w:t>
-      </w:r>
-      <w:proofErr w:type="spellStart"/>
-      <w:r>
-        <w:rPr>
-          <w:color w:val="595959" w:themeColor="text1" w:themeTint="A6"/>
-        </w:rPr>
-        <w:t>bateauVie</w:t>
-      </w:r>
-      <w:proofErr w:type="spellEnd"/>
-      <w:r>
-        <w:rPr>
-          <w:color w:val="595959" w:themeColor="text1" w:themeTint="A6"/>
-        </w:rPr>
-        <w:t xml:space="preserve"> du bateau en question gagne une vie, </w:t>
+        <w:t xml:space="preserve">ela correspond a un bateau, le bateauVie du bateau en question gagne une vie, </w:t>
       </w:r>
       <w:r>
         <w:rPr>
@@ -4734,21 +4584,7 @@
         <w:rPr>
           <w:color w:val="595959" w:themeColor="text1" w:themeTint="A6"/>
         </w:rPr>
-        <w:t xml:space="preserve"> qu’il en a plus que son maximum, la variable du bateau diminue de 1, dès que tout les bateau sont </w:t>
-      </w:r>
-      <w:proofErr w:type="spellStart"/>
-      <w:r>
-        <w:rPr>
-          <w:color w:val="595959" w:themeColor="text1" w:themeTint="A6"/>
-        </w:rPr>
-        <w:t>a</w:t>
-      </w:r>
-      <w:proofErr w:type="spellEnd"/>
-      <w:r>
-        <w:rPr>
-          <w:color w:val="595959" w:themeColor="text1" w:themeTint="A6"/>
-        </w:rPr>
-        <w:t xml:space="preserve"> 0, cela affiche l’</w:t>
+        <w:t xml:space="preserve"> qu’il en a plus que son maximum, la variable du bateau diminue de 1, dès que tout les bateau sont a 0, cela affiche l’</w:t>
       </w:r>
       <w:r>
         <w:rPr>
@@ -5015,21 +4851,7 @@
         <w:rPr>
           <w:color w:val="595959" w:themeColor="text1" w:themeTint="A6"/>
         </w:rPr>
-        <w:t xml:space="preserve">Quasiment </w:t>
-      </w:r>
-      <w:proofErr w:type="gramStart"/>
-      <w:r>
-        <w:rPr>
-          <w:color w:val="595959" w:themeColor="text1" w:themeTint="A6"/>
-        </w:rPr>
-        <w:t>tout les objectifs</w:t>
-      </w:r>
-      <w:proofErr w:type="gramEnd"/>
-      <w:r>
-        <w:rPr>
-          <w:color w:val="595959" w:themeColor="text1" w:themeTint="A6"/>
-        </w:rPr>
-        <w:t xml:space="preserve"> </w:t>
+        <w:t xml:space="preserve">Quasiment tout les objectifs </w:t>
       </w:r>
       <w:r>
         <w:rPr>
@@ -5041,21 +4863,7 @@
         <w:rPr>
           <w:color w:val="595959" w:themeColor="text1" w:themeTint="A6"/>
         </w:rPr>
-        <w:t xml:space="preserve"> été remplis, l’élève a beaucoup appris sur </w:t>
-      </w:r>
-      <w:proofErr w:type="spellStart"/>
-      <w:r>
-        <w:rPr>
-          <w:color w:val="595959" w:themeColor="text1" w:themeTint="A6"/>
-        </w:rPr>
-        <w:t>Clion</w:t>
-      </w:r>
-      <w:proofErr w:type="spellEnd"/>
-      <w:r>
-        <w:rPr>
-          <w:color w:val="595959" w:themeColor="text1" w:themeTint="A6"/>
-        </w:rPr>
-        <w:t xml:space="preserve"> et sur le C en général. Il reste néanmoins des améliorations graphiques que l’élève aurais voulu faire.</w:t>
+        <w:t xml:space="preserve"> été remplis, l’élève a beaucoup appris sur Clion et sur le C en général. Il reste néanmoins des améliorations graphiques que l’élève aurais voulu faire.</w:t>
       </w:r>
     </w:p>
     <w:p>
@@ -5104,7 +4912,6 @@
           <w:color w:val="595959" w:themeColor="text1" w:themeTint="A6"/>
         </w:rPr>
       </w:pPr>
-      <w:proofErr w:type="spellStart"/>
       <w:r>
         <w:rPr>
           <w:color w:val="595959" w:themeColor="text1" w:themeTint="A6"/>
@@ -5115,14 +4922,7 @@
         <w:rPr>
           <w:color w:val="595959" w:themeColor="text1" w:themeTint="A6"/>
         </w:rPr>
-        <w:t>n</w:t>
-      </w:r>
-      <w:proofErr w:type="spellEnd"/>
-      <w:r>
-        <w:rPr>
-          <w:color w:val="595959" w:themeColor="text1" w:themeTint="A6"/>
-        </w:rPr>
-        <w:t xml:space="preserve"> Schneider</w:t>
+        <w:t>n Schneider</w:t>
       </w:r>
     </w:p>
     <w:p>
@@ -5136,16 +4936,8 @@
         <w:rPr>
           <w:color w:val="595959" w:themeColor="text1" w:themeTint="A6"/>
         </w:rPr>
-        <w:t xml:space="preserve">Garis </w:t>
-      </w:r>
-      <w:proofErr w:type="spellStart"/>
-      <w:r>
-        <w:rPr>
-          <w:color w:val="595959" w:themeColor="text1" w:themeTint="A6"/>
-        </w:rPr>
-        <w:t>Miehlbradt</w:t>
-      </w:r>
-      <w:proofErr w:type="spellEnd"/>
+        <w:t>Garis Miehlbradt</w:t>
+      </w:r>
     </w:p>
     <w:p>
       <w:pPr>
@@ -5236,21 +5028,233 @@
     </w:p>
     <w:p>
       <w:pPr>
-        <w:rPr>
-          <w:szCs w:val="14"/>
-        </w:rPr>
-      </w:pPr>
-    </w:p>
-    <w:p>
-      <w:pPr>
-        <w:rPr>
-          <w:szCs w:val="14"/>
-        </w:rPr>
-      </w:pPr>
+        <w:pStyle w:val="Titre3"/>
+        <w:rPr>
+          <w:noProof/>
+        </w:rPr>
+      </w:pPr>
+      <w:r>
+        <w:t>Maquette</w:t>
+      </w:r>
+    </w:p>
+    <w:p/>
+    <w:p/>
+    <w:p>
+      <w:pPr>
+        <w:keepNext/>
+      </w:pPr>
+      <w:r>
+        <w:rPr>
+          <w:noProof/>
+        </w:rPr>
+        <w:drawing>
+          <wp:inline distT="0" distB="0" distL="0" distR="0" wp14:anchorId="71F7A60B" wp14:editId="3452F05B">
+            <wp:extent cx="3552825" cy="3571875"/>
+            <wp:effectExtent l="0" t="0" r="9525" b="9525"/>
+            <wp:docPr id="17" name="Image 17"/>
+            <wp:cNvGraphicFramePr>
+              <a:graphicFrameLocks xmlns:a="http://schemas.openxmlformats.org/drawingml/2006/main" noChangeAspect="1"/>
+            </wp:cNvGraphicFramePr>
+            <a:graphic xmlns:a="http://schemas.openxmlformats.org/drawingml/2006/main">
+              <a:graphicData uri="http://schemas.openxmlformats.org/drawingml/2006/picture">
+                <pic:pic xmlns:pic="http://schemas.openxmlformats.org/drawingml/2006/picture">
+                  <pic:nvPicPr>
+                    <pic:cNvPr id="17" name="Image 17"/>
+                    <pic:cNvPicPr/>
+                  </pic:nvPicPr>
+                  <pic:blipFill>
+                    <a:blip r:embed="rId20">
+                      <a:extLst>
+                        <a:ext uri="{28A0092B-C50C-407E-A947-70E740481C1C}">
+                          <a14:useLocalDpi xmlns:a14="http://schemas.microsoft.com/office/drawing/2010/main" val="0"/>
+                        </a:ext>
+                      </a:extLst>
+                    </a:blip>
+                    <a:stretch>
+                      <a:fillRect/>
+                    </a:stretch>
+                  </pic:blipFill>
+                  <pic:spPr>
+                    <a:xfrm>
+                      <a:off x="0" y="0"/>
+                      <a:ext cx="3552825" cy="3571875"/>
+                    </a:xfrm>
+                    <a:prstGeom prst="rect">
+                      <a:avLst/>
+                    </a:prstGeom>
+                  </pic:spPr>
+                </pic:pic>
+              </a:graphicData>
+            </a:graphic>
+          </wp:inline>
+        </w:drawing>
+      </w:r>
+    </w:p>
+    <w:p>
+      <w:pPr>
+        <w:pStyle w:val="Lgende"/>
+      </w:pPr>
+      <w:r>
+        <w:t xml:space="preserve">Figure </w:t>
+      </w:r>
+      <w:fldSimple w:instr=" SEQ Figure \* ARABIC ">
+        <w:r>
+          <w:rPr>
+            <w:noProof/>
+          </w:rPr>
+          <w:t>1</w:t>
+        </w:r>
+      </w:fldSimple>
+      <w:r>
+        <w:t xml:space="preserve"> voici l acueuil</w:t>
+      </w:r>
+    </w:p>
+    <w:p/>
+    <w:p>
+      <w:pPr>
+        <w:keepNext/>
+      </w:pPr>
+      <w:r>
+        <w:rPr>
+          <w:noProof/>
+        </w:rPr>
+        <w:lastRenderedPageBreak/>
+        <w:drawing>
+          <wp:inline distT="0" distB="0" distL="0" distR="0" wp14:anchorId="3A0FB354" wp14:editId="5763147A">
+            <wp:extent cx="3533775" cy="3571875"/>
+            <wp:effectExtent l="0" t="0" r="9525" b="9525"/>
+            <wp:docPr id="20" name="Image 20" descr="Une image contenant texte&#10;&#10;Description générée automatiquement"/>
+            <wp:cNvGraphicFramePr>
+              <a:graphicFrameLocks xmlns:a="http://schemas.openxmlformats.org/drawingml/2006/main" noChangeAspect="1"/>
+            </wp:cNvGraphicFramePr>
+            <a:graphic xmlns:a="http://schemas.openxmlformats.org/drawingml/2006/main">
+              <a:graphicData uri="http://schemas.openxmlformats.org/drawingml/2006/picture">
+                <pic:pic xmlns:pic="http://schemas.openxmlformats.org/drawingml/2006/picture">
+                  <pic:nvPicPr>
+                    <pic:cNvPr id="20" name="Image 20" descr="Une image contenant texte&#10;&#10;Description générée automatiquement"/>
+                    <pic:cNvPicPr/>
+                  </pic:nvPicPr>
+                  <pic:blipFill>
+                    <a:blip r:embed="rId21">
+                      <a:extLst>
+                        <a:ext uri="{28A0092B-C50C-407E-A947-70E740481C1C}">
+                          <a14:useLocalDpi xmlns:a14="http://schemas.microsoft.com/office/drawing/2010/main" val="0"/>
+                        </a:ext>
+                      </a:extLst>
+                    </a:blip>
+                    <a:stretch>
+                      <a:fillRect/>
+                    </a:stretch>
+                  </pic:blipFill>
+                  <pic:spPr>
+                    <a:xfrm>
+                      <a:off x="0" y="0"/>
+                      <a:ext cx="3533775" cy="3571875"/>
+                    </a:xfrm>
+                    <a:prstGeom prst="rect">
+                      <a:avLst/>
+                    </a:prstGeom>
+                  </pic:spPr>
+                </pic:pic>
+              </a:graphicData>
+            </a:graphic>
+          </wp:inline>
+        </w:drawing>
+      </w:r>
+    </w:p>
+    <w:p>
+      <w:pPr>
+        <w:pStyle w:val="Lgende"/>
+      </w:pPr>
+      <w:r>
+        <w:t xml:space="preserve">Figure </w:t>
+      </w:r>
+      <w:fldSimple w:instr=" SEQ Figure \* ARABIC ">
+        <w:r>
+          <w:rPr>
+            <w:noProof/>
+          </w:rPr>
+          <w:t>2</w:t>
+        </w:r>
+      </w:fldSimple>
+      <w:r>
+        <w:t xml:space="preserve"> voici l option apprendre a jouer</w:t>
+      </w:r>
+    </w:p>
+    <w:p/>
+    <w:p>
+      <w:pPr>
+        <w:keepNext/>
+      </w:pPr>
+      <w:r>
+        <w:rPr>
+          <w:noProof/>
+        </w:rPr>
+        <w:drawing>
+          <wp:inline distT="0" distB="0" distL="0" distR="0" wp14:anchorId="1F264574" wp14:editId="308EA0D0">
+            <wp:extent cx="2657475" cy="3571875"/>
+            <wp:effectExtent l="0" t="0" r="9525" b="9525"/>
+            <wp:docPr id="21" name="Image 21"/>
+            <wp:cNvGraphicFramePr>
+              <a:graphicFrameLocks xmlns:a="http://schemas.openxmlformats.org/drawingml/2006/main" noChangeAspect="1"/>
+            </wp:cNvGraphicFramePr>
+            <a:graphic xmlns:a="http://schemas.openxmlformats.org/drawingml/2006/main">
+              <a:graphicData uri="http://schemas.openxmlformats.org/drawingml/2006/picture">
+                <pic:pic xmlns:pic="http://schemas.openxmlformats.org/drawingml/2006/picture">
+                  <pic:nvPicPr>
+                    <pic:cNvPr id="21" name="Image 21"/>
+                    <pic:cNvPicPr/>
+                  </pic:nvPicPr>
+                  <pic:blipFill>
+                    <a:blip r:embed="rId22">
+                      <a:extLst>
+                        <a:ext uri="{28A0092B-C50C-407E-A947-70E740481C1C}">
+                          <a14:useLocalDpi xmlns:a14="http://schemas.microsoft.com/office/drawing/2010/main" val="0"/>
+                        </a:ext>
+                      </a:extLst>
+                    </a:blip>
+                    <a:stretch>
+                      <a:fillRect/>
+                    </a:stretch>
+                  </pic:blipFill>
+                  <pic:spPr>
+                    <a:xfrm>
+                      <a:off x="0" y="0"/>
+                      <a:ext cx="2657475" cy="3571875"/>
+                    </a:xfrm>
+                    <a:prstGeom prst="rect">
+                      <a:avLst/>
+                    </a:prstGeom>
+                  </pic:spPr>
+                </pic:pic>
+              </a:graphicData>
+            </a:graphic>
+          </wp:inline>
+        </w:drawing>
+      </w:r>
+    </w:p>
+    <w:p>
+      <w:pPr>
+        <w:pStyle w:val="Lgende"/>
+      </w:pPr>
+      <w:r>
+        <w:t xml:space="preserve">Figure </w:t>
+      </w:r>
+      <w:fldSimple w:instr=" SEQ Figure \* ARABIC ">
+        <w:r>
+          <w:rPr>
+            <w:noProof/>
+          </w:rPr>
+          <w:t>3</w:t>
+        </w:r>
+      </w:fldSimple>
+      <w:r>
+        <w:t xml:space="preserve"> voici l option jouer</w:t>
+      </w:r>
     </w:p>
     <w:sectPr>
-      <w:headerReference w:type="default" r:id="rId20"/>
-      <w:footerReference w:type="default" r:id="rId21"/>
+      <w:headerReference w:type="default" r:id="rId23"/>
+      <w:footerReference w:type="default" r:id="rId24"/>
       <w:pgSz w:w="11906" w:h="16838" w:code="9"/>
       <w:pgMar w:top="1418" w:right="1418" w:bottom="1418" w:left="1418" w:header="720" w:footer="720" w:gutter="0"/>
       <w:cols w:space="720"/>
@@ -5328,27 +5332,14 @@
     <w:r>
       <w:tab/>
     </w:r>
-    <w:r>
-      <w:fldChar w:fldCharType="begin"/>
-    </w:r>
-    <w:r>
-      <w:instrText xml:space="preserve"> SAVEDATE  \* MERGEFORMAT </w:instrText>
-    </w:r>
-    <w:r>
-      <w:fldChar w:fldCharType="separate"/>
-    </w:r>
-    <w:r>
-      <w:rPr>
-        <w:noProof/>
-      </w:rPr>
-      <w:t>02/04/2021 20:54:00</w:t>
-    </w:r>
-    <w:r>
-      <w:rPr>
-        <w:noProof/>
-      </w:rPr>
-      <w:fldChar w:fldCharType="end"/>
-    </w:r>
+    <w:fldSimple w:instr=" SAVEDATE  \* MERGEFORMAT ">
+      <w:r>
+        <w:rPr>
+          <w:noProof/>
+        </w:rPr>
+        <w:t>02/04/2021 20:56:00</w:t>
+      </w:r>
+    </w:fldSimple>
     <w:r>
       <w:rPr>
         <w:rStyle w:val="Numrodepage"/>

</xml_diff>